<commit_message>
Manuscrito CS_08_08 con tabla de contenido
Actualización manuscrito
</commit_message>
<xml_diff>
--- a/fuentes/contenidos/grado08/guion08/CS_08_08_CO.docx
+++ b/fuentes/contenidos/grado08/guion08/CS_08_08_CO.docx
@@ -366,6 +366,562 @@
     </w:p>
     <w:p>
       <w:pPr>
+        <w:spacing w:line="240" w:lineRule="auto"/>
+        <w:rPr>
+          <w:rFonts w:ascii="Times New Roman" w:hAnsi="Times New Roman" w:cs="Times New Roman"/>
+          <w:b/>
+          <w:sz w:val="24"/>
+          <w:szCs w:val="24"/>
+          <w:highlight w:val="yellow"/>
+        </w:rPr>
+      </w:pPr>
+      <w:r>
+        <w:rPr>
+          <w:rFonts w:ascii="Times New Roman" w:hAnsi="Times New Roman" w:cs="Times New Roman"/>
+          <w:b/>
+          <w:sz w:val="24"/>
+          <w:szCs w:val="24"/>
+          <w:highlight w:val="yellow"/>
+        </w:rPr>
+        <w:t>TABLA DE CONTENIDO</w:t>
+      </w:r>
+    </w:p>
+    <w:p>
+      <w:pPr>
+        <w:spacing w:line="240" w:lineRule="auto"/>
+        <w:rPr>
+          <w:rFonts w:ascii="Times New Roman" w:hAnsi="Times New Roman" w:cs="Times New Roman"/>
+          <w:b/>
+          <w:noProof w:val="0"/>
+          <w:color w:val="000000"/>
+          <w:sz w:val="24"/>
+          <w:szCs w:val="24"/>
+        </w:rPr>
+      </w:pPr>
+      <w:r>
+        <w:rPr>
+          <w:rFonts w:ascii="Times New Roman" w:hAnsi="Times New Roman" w:cs="Times New Roman"/>
+          <w:b/>
+          <w:sz w:val="24"/>
+          <w:szCs w:val="24"/>
+        </w:rPr>
+        <w:t xml:space="preserve">1 </w:t>
+      </w:r>
+      <w:r>
+        <w:rPr>
+          <w:rFonts w:ascii="Times New Roman" w:hAnsi="Times New Roman" w:cs="Times New Roman"/>
+          <w:b/>
+          <w:noProof w:val="0"/>
+          <w:color w:val="000000"/>
+          <w:sz w:val="24"/>
+          <w:szCs w:val="24"/>
+        </w:rPr>
+        <w:t>Las reformas liberales de mitad de siglo</w:t>
+      </w:r>
+    </w:p>
+    <w:p>
+      <w:pPr>
+        <w:spacing w:line="240" w:lineRule="auto"/>
+        <w:rPr>
+          <w:rFonts w:ascii="Times New Roman" w:hAnsi="Times New Roman" w:cs="Times New Roman"/>
+          <w:b/>
+          <w:sz w:val="24"/>
+          <w:szCs w:val="24"/>
+        </w:rPr>
+      </w:pPr>
+      <w:r>
+        <w:rPr>
+          <w:rFonts w:ascii="Times New Roman" w:hAnsi="Times New Roman" w:cs="Times New Roman"/>
+          <w:b/>
+          <w:sz w:val="24"/>
+          <w:szCs w:val="24"/>
+        </w:rPr>
+        <w:t>1</w:t>
+      </w:r>
+      <w:r>
+        <w:rPr>
+          <w:rFonts w:ascii="Times New Roman" w:hAnsi="Times New Roman" w:cs="Times New Roman"/>
+          <w:b/>
+          <w:sz w:val="24"/>
+          <w:szCs w:val="24"/>
+        </w:rPr>
+        <w:t xml:space="preserve">.1 Consolidación </w:t>
+      </w:r>
+    </w:p>
+    <w:p>
+      <w:pPr>
+        <w:spacing w:line="240" w:lineRule="auto"/>
+        <w:rPr>
+          <w:rFonts w:ascii="Times New Roman" w:hAnsi="Times New Roman" w:cs="Times New Roman"/>
+          <w:b/>
+          <w:sz w:val="24"/>
+          <w:szCs w:val="24"/>
+        </w:rPr>
+      </w:pPr>
+      <w:r>
+        <w:rPr>
+          <w:rFonts w:ascii="Times New Roman" w:hAnsi="Times New Roman" w:cs="Times New Roman"/>
+          <w:b/>
+          <w:sz w:val="24"/>
+          <w:szCs w:val="24"/>
+        </w:rPr>
+        <w:t>2 La hegemonía liberal</w:t>
+      </w:r>
+    </w:p>
+    <w:p>
+      <w:pPr>
+        <w:spacing w:line="240" w:lineRule="auto"/>
+        <w:rPr>
+          <w:rFonts w:ascii="Times New Roman" w:hAnsi="Times New Roman" w:cs="Times New Roman"/>
+          <w:b/>
+          <w:sz w:val="24"/>
+          <w:szCs w:val="24"/>
+        </w:rPr>
+      </w:pPr>
+      <w:r>
+        <w:rPr>
+          <w:rFonts w:ascii="Times New Roman" w:hAnsi="Times New Roman" w:cs="Times New Roman"/>
+          <w:b/>
+          <w:sz w:val="24"/>
+          <w:szCs w:val="24"/>
+        </w:rPr>
+        <w:t xml:space="preserve">2.1 El Olimpo </w:t>
+      </w:r>
+      <w:r>
+        <w:rPr>
+          <w:rFonts w:ascii="Times New Roman" w:hAnsi="Times New Roman" w:cs="Times New Roman"/>
+          <w:b/>
+          <w:sz w:val="24"/>
+          <w:szCs w:val="24"/>
+        </w:rPr>
+        <w:t>R</w:t>
+      </w:r>
+      <w:r>
+        <w:rPr>
+          <w:rFonts w:ascii="Times New Roman" w:hAnsi="Times New Roman" w:cs="Times New Roman"/>
+          <w:b/>
+          <w:sz w:val="24"/>
+          <w:szCs w:val="24"/>
+        </w:rPr>
+        <w:t>adical</w:t>
+      </w:r>
+    </w:p>
+    <w:p>
+      <w:pPr>
+        <w:spacing w:line="240" w:lineRule="auto"/>
+        <w:rPr>
+          <w:rFonts w:ascii="Times New Roman" w:hAnsi="Times New Roman" w:cs="Times New Roman"/>
+          <w:b/>
+          <w:sz w:val="24"/>
+          <w:szCs w:val="24"/>
+        </w:rPr>
+      </w:pPr>
+      <w:r>
+        <w:rPr>
+          <w:rFonts w:ascii="Times New Roman" w:hAnsi="Times New Roman" w:cs="Times New Roman"/>
+          <w:b/>
+          <w:sz w:val="24"/>
+          <w:szCs w:val="24"/>
+        </w:rPr>
+        <w:t>2.</w:t>
+      </w:r>
+      <w:r>
+        <w:rPr>
+          <w:rFonts w:ascii="Times New Roman" w:hAnsi="Times New Roman" w:cs="Times New Roman"/>
+          <w:b/>
+          <w:sz w:val="24"/>
+          <w:szCs w:val="24"/>
+        </w:rPr>
+        <w:t>2.1</w:t>
+      </w:r>
+      <w:r>
+        <w:rPr>
+          <w:rFonts w:ascii="Times New Roman" w:hAnsi="Times New Roman" w:cs="Times New Roman"/>
+          <w:b/>
+          <w:sz w:val="24"/>
+          <w:szCs w:val="24"/>
+        </w:rPr>
+        <w:t xml:space="preserve"> </w:t>
+      </w:r>
+      <w:r>
+        <w:rPr>
+          <w:rFonts w:ascii="Times New Roman" w:hAnsi="Times New Roman" w:cs="Times New Roman"/>
+          <w:b/>
+          <w:sz w:val="24"/>
+          <w:szCs w:val="24"/>
+        </w:rPr>
+        <w:t>La economía y l</w:t>
+      </w:r>
+      <w:r>
+        <w:rPr>
+          <w:rFonts w:ascii="Times New Roman" w:hAnsi="Times New Roman" w:cs="Times New Roman"/>
+          <w:b/>
+          <w:sz w:val="24"/>
+          <w:szCs w:val="24"/>
+        </w:rPr>
+        <w:t>os primeros ferrocarriles</w:t>
+      </w:r>
+    </w:p>
+    <w:p>
+      <w:pPr>
+        <w:spacing w:before="100" w:beforeAutospacing="1" w:after="100" w:afterAutospacing="1" w:line="240" w:lineRule="auto"/>
+        <w:rPr>
+          <w:rFonts w:ascii="Times New Roman" w:hAnsi="Times New Roman" w:cs="Times New Roman"/>
+          <w:b/>
+          <w:sz w:val="24"/>
+          <w:szCs w:val="24"/>
+          <w:lang w:val="es-ES"/>
+        </w:rPr>
+      </w:pPr>
+      <w:r>
+        <w:rPr>
+          <w:rFonts w:ascii="Times New Roman" w:hAnsi="Times New Roman" w:cs="Times New Roman"/>
+          <w:b/>
+          <w:sz w:val="24"/>
+          <w:szCs w:val="24"/>
+        </w:rPr>
+        <w:t>2.</w:t>
+      </w:r>
+      <w:r>
+        <w:rPr>
+          <w:rFonts w:ascii="Times New Roman" w:hAnsi="Times New Roman" w:cs="Times New Roman"/>
+          <w:b/>
+          <w:sz w:val="24"/>
+          <w:szCs w:val="24"/>
+        </w:rPr>
+        <w:t xml:space="preserve">2.2 </w:t>
+      </w:r>
+      <w:r>
+        <w:rPr>
+          <w:rFonts w:ascii="Times New Roman" w:hAnsi="Times New Roman" w:cs="Times New Roman"/>
+          <w:b/>
+          <w:sz w:val="24"/>
+          <w:szCs w:val="24"/>
+          <w:lang w:val="es-ES"/>
+        </w:rPr>
+        <w:t>La educación</w:t>
+      </w:r>
+      <w:r>
+        <w:rPr>
+          <w:rFonts w:ascii="Times New Roman" w:hAnsi="Times New Roman" w:cs="Times New Roman"/>
+          <w:b/>
+          <w:sz w:val="24"/>
+          <w:szCs w:val="24"/>
+          <w:lang w:val="es-ES"/>
+        </w:rPr>
+        <w:t>,</w:t>
+      </w:r>
+      <w:r>
+        <w:rPr>
+          <w:rFonts w:ascii="Times New Roman" w:hAnsi="Times New Roman" w:cs="Times New Roman"/>
+          <w:b/>
+          <w:sz w:val="24"/>
+          <w:szCs w:val="24"/>
+          <w:lang w:val="es-ES"/>
+        </w:rPr>
+        <w:t xml:space="preserve"> ¿laica o católica?</w:t>
+      </w:r>
+    </w:p>
+    <w:p>
+      <w:pPr>
+        <w:shd w:val="clear" w:color="auto" w:fill="FFFFFF"/>
+        <w:tabs>
+          <w:tab w:val="left" w:pos="6767"/>
+        </w:tabs>
+        <w:spacing w:before="100" w:beforeAutospacing="1" w:after="100" w:afterAutospacing="1" w:line="240" w:lineRule="auto"/>
+        <w:rPr>
+          <w:rFonts w:ascii="Times New Roman" w:hAnsi="Times New Roman" w:cs="Times New Roman"/>
+          <w:color w:val="000000" w:themeColor="text1"/>
+          <w:sz w:val="24"/>
+          <w:szCs w:val="24"/>
+        </w:rPr>
+      </w:pPr>
+      <w:r>
+        <w:rPr>
+          <w:rFonts w:ascii="Times New Roman" w:hAnsi="Times New Roman" w:cs="Times New Roman"/>
+          <w:b/>
+          <w:color w:val="000000" w:themeColor="text1"/>
+          <w:sz w:val="24"/>
+          <w:szCs w:val="24"/>
+        </w:rPr>
+        <w:t>2.3 Consolidación</w:t>
+      </w:r>
+    </w:p>
+    <w:p>
+      <w:pPr>
+        <w:tabs>
+          <w:tab w:val="right" w:pos="8498"/>
+        </w:tabs>
+        <w:spacing w:line="240" w:lineRule="auto"/>
+        <w:rPr>
+          <w:rFonts w:ascii="Times New Roman" w:hAnsi="Times New Roman" w:cs="Times New Roman"/>
+          <w:b/>
+          <w:color w:val="000000"/>
+          <w:sz w:val="24"/>
+          <w:szCs w:val="24"/>
+        </w:rPr>
+      </w:pPr>
+      <w:r>
+        <w:rPr>
+          <w:rFonts w:ascii="Times New Roman" w:hAnsi="Times New Roman" w:cs="Times New Roman"/>
+          <w:b/>
+          <w:color w:val="000000" w:themeColor="text1"/>
+          <w:sz w:val="24"/>
+          <w:szCs w:val="24"/>
+        </w:rPr>
+        <w:t>3</w:t>
+      </w:r>
+      <w:r>
+        <w:rPr>
+          <w:rFonts w:ascii="Times New Roman" w:hAnsi="Times New Roman" w:cs="Times New Roman"/>
+          <w:b/>
+          <w:color w:val="000000" w:themeColor="text1"/>
+          <w:sz w:val="24"/>
+          <w:szCs w:val="24"/>
+        </w:rPr>
+        <w:t xml:space="preserve"> </w:t>
+      </w:r>
+      <w:r>
+        <w:rPr>
+          <w:rFonts w:ascii="Times New Roman" w:hAnsi="Times New Roman" w:cs="Times New Roman"/>
+          <w:b/>
+          <w:color w:val="000000"/>
+          <w:sz w:val="24"/>
+          <w:szCs w:val="24"/>
+        </w:rPr>
+        <w:t xml:space="preserve">La Regeneración </w:t>
+      </w:r>
+    </w:p>
+    <w:p>
+      <w:pPr>
+        <w:tabs>
+          <w:tab w:val="right" w:pos="8498"/>
+        </w:tabs>
+        <w:spacing w:line="240" w:lineRule="auto"/>
+        <w:rPr>
+          <w:rFonts w:ascii="Times New Roman" w:hAnsi="Times New Roman" w:cs="Times New Roman"/>
+          <w:b/>
+          <w:color w:val="000000"/>
+          <w:sz w:val="24"/>
+          <w:szCs w:val="24"/>
+        </w:rPr>
+      </w:pPr>
+      <w:r>
+        <w:rPr>
+          <w:rFonts w:ascii="Times New Roman" w:hAnsi="Times New Roman" w:cs="Times New Roman"/>
+          <w:b/>
+          <w:color w:val="000000" w:themeColor="text1"/>
+          <w:sz w:val="24"/>
+          <w:szCs w:val="24"/>
+        </w:rPr>
+        <w:t xml:space="preserve">3.1 </w:t>
+      </w:r>
+      <w:r>
+        <w:rPr>
+          <w:rFonts w:ascii="Times New Roman" w:hAnsi="Times New Roman" w:cs="Times New Roman"/>
+          <w:b/>
+          <w:color w:val="000000"/>
+          <w:sz w:val="24"/>
+          <w:szCs w:val="24"/>
+        </w:rPr>
+        <w:t>La G</w:t>
+      </w:r>
+      <w:r>
+        <w:rPr>
+          <w:rFonts w:ascii="Times New Roman" w:hAnsi="Times New Roman" w:cs="Times New Roman"/>
+          <w:b/>
+          <w:color w:val="000000"/>
+          <w:sz w:val="24"/>
+          <w:szCs w:val="24"/>
+        </w:rPr>
+        <w:t>uerra de los Mi</w:t>
+      </w:r>
+      <w:r>
+        <w:rPr>
+          <w:rFonts w:ascii="Times New Roman" w:hAnsi="Times New Roman" w:cs="Times New Roman"/>
+          <w:b/>
+          <w:color w:val="000000"/>
+          <w:sz w:val="24"/>
+          <w:szCs w:val="24"/>
+        </w:rPr>
+        <w:t>l</w:t>
+      </w:r>
+      <w:r>
+        <w:rPr>
+          <w:rFonts w:ascii="Times New Roman" w:hAnsi="Times New Roman" w:cs="Times New Roman"/>
+          <w:b/>
+          <w:color w:val="000000"/>
+          <w:sz w:val="24"/>
+          <w:szCs w:val="24"/>
+        </w:rPr>
+        <w:t xml:space="preserve"> Días</w:t>
+      </w:r>
+    </w:p>
+    <w:p>
+      <w:pPr>
+        <w:tabs>
+          <w:tab w:val="right" w:pos="8498"/>
+        </w:tabs>
+        <w:spacing w:line="240" w:lineRule="auto"/>
+        <w:rPr>
+          <w:rFonts w:ascii="Times New Roman" w:hAnsi="Times New Roman" w:cs="Times New Roman"/>
+          <w:b/>
+          <w:color w:val="000000"/>
+          <w:sz w:val="24"/>
+          <w:szCs w:val="24"/>
+        </w:rPr>
+      </w:pPr>
+      <w:r>
+        <w:rPr>
+          <w:rFonts w:ascii="Times New Roman" w:hAnsi="Times New Roman" w:cs="Times New Roman"/>
+          <w:b/>
+          <w:color w:val="000000" w:themeColor="text1"/>
+          <w:sz w:val="24"/>
+          <w:szCs w:val="24"/>
+        </w:rPr>
+        <w:t xml:space="preserve">3.2 </w:t>
+      </w:r>
+      <w:r>
+        <w:rPr>
+          <w:rFonts w:ascii="Times New Roman" w:hAnsi="Times New Roman" w:cs="Times New Roman"/>
+          <w:b/>
+          <w:color w:val="000000"/>
+          <w:sz w:val="24"/>
+          <w:szCs w:val="24"/>
+        </w:rPr>
+        <w:t xml:space="preserve">Consolidación </w:t>
+      </w:r>
+    </w:p>
+    <w:p>
+      <w:pPr>
+        <w:tabs>
+          <w:tab w:val="right" w:pos="8498"/>
+        </w:tabs>
+        <w:spacing w:line="240" w:lineRule="auto"/>
+        <w:rPr>
+          <w:rFonts w:ascii="Times New Roman" w:hAnsi="Times New Roman" w:cs="Times New Roman"/>
+          <w:b/>
+          <w:color w:val="000000"/>
+          <w:sz w:val="24"/>
+          <w:szCs w:val="24"/>
+        </w:rPr>
+      </w:pPr>
+      <w:r>
+        <w:rPr>
+          <w:rFonts w:ascii="Times New Roman" w:hAnsi="Times New Roman" w:cs="Times New Roman"/>
+          <w:b/>
+          <w:color w:val="000000" w:themeColor="text1"/>
+          <w:sz w:val="24"/>
+          <w:szCs w:val="24"/>
+        </w:rPr>
+        <w:t xml:space="preserve">4 </w:t>
+      </w:r>
+      <w:r>
+        <w:rPr>
+          <w:rFonts w:ascii="Times New Roman" w:hAnsi="Times New Roman" w:cs="Times New Roman"/>
+          <w:b/>
+          <w:color w:val="000000"/>
+          <w:sz w:val="24"/>
+          <w:szCs w:val="24"/>
+        </w:rPr>
+        <w:t>Urbanismo y vida cotidiana</w:t>
+      </w:r>
+    </w:p>
+    <w:p>
+      <w:pPr>
+        <w:tabs>
+          <w:tab w:val="right" w:pos="8498"/>
+        </w:tabs>
+        <w:spacing w:line="240" w:lineRule="auto"/>
+        <w:rPr>
+          <w:rFonts w:ascii="Times New Roman" w:hAnsi="Times New Roman" w:cs="Times New Roman"/>
+          <w:b/>
+          <w:sz w:val="24"/>
+          <w:szCs w:val="24"/>
+        </w:rPr>
+      </w:pPr>
+      <w:r>
+        <w:rPr>
+          <w:rFonts w:ascii="Times New Roman" w:hAnsi="Times New Roman" w:cs="Times New Roman"/>
+          <w:b/>
+          <w:sz w:val="24"/>
+          <w:szCs w:val="24"/>
+        </w:rPr>
+        <w:t>4.1Consolidación</w:t>
+      </w:r>
+    </w:p>
+    <w:p>
+      <w:pPr>
+        <w:tabs>
+          <w:tab w:val="right" w:pos="8498"/>
+        </w:tabs>
+        <w:spacing w:line="240" w:lineRule="auto"/>
+        <w:rPr>
+          <w:rFonts w:ascii="Times New Roman" w:hAnsi="Times New Roman" w:cs="Times New Roman"/>
+          <w:b/>
+          <w:color w:val="000000" w:themeColor="text1"/>
+          <w:sz w:val="24"/>
+          <w:szCs w:val="24"/>
+        </w:rPr>
+      </w:pPr>
+      <w:r>
+        <w:rPr>
+          <w:rFonts w:ascii="Times New Roman" w:hAnsi="Times New Roman" w:cs="Times New Roman"/>
+          <w:b/>
+          <w:color w:val="000000" w:themeColor="text1"/>
+          <w:sz w:val="24"/>
+          <w:szCs w:val="24"/>
+        </w:rPr>
+        <w:t>5</w:t>
+      </w:r>
+      <w:r>
+        <w:rPr>
+          <w:rFonts w:ascii="Times New Roman" w:hAnsi="Times New Roman" w:cs="Times New Roman"/>
+          <w:b/>
+          <w:color w:val="000000" w:themeColor="text1"/>
+          <w:sz w:val="24"/>
+          <w:szCs w:val="24"/>
+        </w:rPr>
+        <w:t xml:space="preserve"> </w:t>
+      </w:r>
+      <w:r>
+        <w:rPr>
+          <w:rFonts w:ascii="Times New Roman" w:hAnsi="Times New Roman" w:cs="Times New Roman"/>
+          <w:b/>
+          <w:color w:val="000000" w:themeColor="text1"/>
+          <w:sz w:val="24"/>
+          <w:szCs w:val="24"/>
+        </w:rPr>
+        <w:t>Competencias</w:t>
+      </w:r>
+    </w:p>
+    <w:p>
+      <w:pPr>
+        <w:tabs>
+          <w:tab w:val="right" w:pos="8498"/>
+        </w:tabs>
+        <w:spacing w:line="240" w:lineRule="auto"/>
+        <w:rPr>
+          <w:rFonts w:ascii="Times New Roman" w:hAnsi="Times New Roman" w:cs="Times New Roman"/>
+          <w:b/>
+          <w:color w:val="000000" w:themeColor="text1"/>
+          <w:sz w:val="24"/>
+          <w:szCs w:val="24"/>
+        </w:rPr>
+      </w:pPr>
+      <w:r>
+        <w:rPr>
+          <w:rFonts w:ascii="Times New Roman" w:hAnsi="Times New Roman" w:cs="Times New Roman"/>
+          <w:b/>
+          <w:color w:val="000000" w:themeColor="text1"/>
+          <w:sz w:val="24"/>
+          <w:szCs w:val="24"/>
+        </w:rPr>
+        <w:t>Fin de tema</w:t>
+      </w:r>
+    </w:p>
+    <w:p>
+      <w:pPr>
         <w:rPr>
           <w:rFonts w:ascii="Times New Roman" w:hAnsi="Times New Roman" w:cs="Times New Roman"/>
           <w:sz w:val="24"/>
@@ -377,6 +933,15 @@
       <w:pPr>
         <w:rPr>
           <w:rFonts w:ascii="Times New Roman" w:hAnsi="Times New Roman" w:cs="Times New Roman"/>
+          <w:sz w:val="24"/>
+          <w:szCs w:val="24"/>
+        </w:rPr>
+      </w:pPr>
+    </w:p>
+    <w:p>
+      <w:pPr>
+        <w:rPr>
+          <w:rFonts w:ascii="Times New Roman" w:hAnsi="Times New Roman" w:cs="Times New Roman"/>
           <w:b/>
           <w:noProof w:val="0"/>
           <w:color w:val="000000"/>
@@ -392,6 +957,7 @@
           <w:szCs w:val="24"/>
           <w:highlight w:val="yellow"/>
         </w:rPr>
+        <w:lastRenderedPageBreak/>
         <w:t>[SECCIÓN 1]</w:t>
       </w:r>
       <w:r>
@@ -1316,7 +1882,6 @@
                 <w:sz w:val="24"/>
                 <w:szCs w:val="24"/>
               </w:rPr>
-              <w:lastRenderedPageBreak/>
               <w:t>Código</w:t>
             </w:r>
           </w:p>
@@ -1693,6 +2258,7 @@
           <w:sz w:val="24"/>
           <w:szCs w:val="24"/>
         </w:rPr>
+        <w:lastRenderedPageBreak/>
         <w:t xml:space="preserve">En </w:t>
       </w:r>
       <w:r>
@@ -2296,7 +2862,6 @@
                 <w:sz w:val="24"/>
                 <w:szCs w:val="24"/>
               </w:rPr>
-              <w:lastRenderedPageBreak/>
               <w:t>Pie de imagen</w:t>
             </w:r>
           </w:p>
@@ -2860,7 +3425,16 @@
           <w:sz w:val="24"/>
           <w:szCs w:val="24"/>
         </w:rPr>
-        <w:t>se denominó</w:t>
+        <w:t xml:space="preserve">se </w:t>
+      </w:r>
+      <w:r>
+        <w:rPr>
+          <w:rFonts w:ascii="Times New Roman" w:hAnsi="Times New Roman" w:cs="Times New Roman"/>
+          <w:sz w:val="24"/>
+          <w:szCs w:val="24"/>
+        </w:rPr>
+        <w:lastRenderedPageBreak/>
+        <w:t>denominó</w:t>
       </w:r>
       <w:r>
         <w:rPr>
@@ -3557,7 +4131,6 @@
           <w:sz w:val="24"/>
           <w:szCs w:val="24"/>
         </w:rPr>
-        <w:lastRenderedPageBreak/>
         <w:t>Estado laico</w:t>
       </w:r>
       <w:r>
@@ -4154,6 +4727,7 @@
                 <w:sz w:val="24"/>
                 <w:szCs w:val="24"/>
               </w:rPr>
+              <w:lastRenderedPageBreak/>
               <w:t>Descripción</w:t>
             </w:r>
           </w:p>
@@ -4198,8 +4772,17 @@
                 <w:b w:val="0"/>
                 <w:color w:val="000000" w:themeColor="text1"/>
               </w:rPr>
-              <w:t>la Constitución de Rionegro</w:t>
-            </w:r>
+              <w:t xml:space="preserve">la Constitución de </w:t>
+            </w:r>
+            <w:proofErr w:type="spellStart"/>
+            <w:r>
+              <w:rPr>
+                <w:b w:val="0"/>
+                <w:color w:val="000000" w:themeColor="text1"/>
+              </w:rPr>
+              <w:t>Rionegro</w:t>
+            </w:r>
+            <w:proofErr w:type="spellEnd"/>
           </w:p>
         </w:tc>
       </w:tr>
@@ -4728,16 +5311,6 @@
     </w:p>
     <w:p>
       <w:pPr>
-        <w:rPr>
-          <w:rFonts w:ascii="Times New Roman" w:hAnsi="Times New Roman" w:cs="Times New Roman"/>
-          <w:b/>
-          <w:sz w:val="24"/>
-          <w:szCs w:val="24"/>
-        </w:rPr>
-      </w:pPr>
-    </w:p>
-    <w:p>
-      <w:pPr>
         <w:shd w:val="clear" w:color="auto" w:fill="FFFFFF"/>
         <w:tabs>
           <w:tab w:val="left" w:pos="6767"/>
@@ -4759,7 +5332,6 @@
           <w:szCs w:val="24"/>
           <w:lang w:val="es-ES"/>
         </w:rPr>
-        <w:lastRenderedPageBreak/>
         <w:t>Actividades para consolidar lo que has aprendido en esta sección.</w:t>
       </w:r>
       <w:r>
@@ -5362,7 +5934,18 @@
                 <w:sz w:val="24"/>
                 <w:szCs w:val="24"/>
               </w:rPr>
-              <w:t>Código Shutterstock (o URL o la ruta en AulaPlaneta)</w:t>
+              <w:t xml:space="preserve">Código Shutterstock (o URL o la </w:t>
+            </w:r>
+            <w:r>
+              <w:rPr>
+                <w:rFonts w:ascii="Times New Roman" w:hAnsi="Times New Roman" w:cs="Times New Roman"/>
+                <w:b/>
+                <w:color w:val="000000"/>
+                <w:sz w:val="24"/>
+                <w:szCs w:val="24"/>
+              </w:rPr>
+              <w:lastRenderedPageBreak/>
+              <w:t>ruta en AulaPlaneta)</w:t>
             </w:r>
           </w:p>
         </w:tc>
@@ -5396,8 +5979,9 @@
             </w:pPr>
             <w:r>
               <w:rPr>
-                <w:lang w:val="es-CO" w:eastAsia="es-CO"/>
-              </w:rPr>
+                <w:lang w:eastAsia="es-CO"/>
+              </w:rPr>
+              <w:lastRenderedPageBreak/>
               <w:drawing>
                 <wp:inline distT="0" distB="0" distL="0" distR="0" wp14:anchorId="1F175804" wp14:editId="27D3EB50">
                   <wp:extent cx="1673597" cy="1691640"/>
@@ -5472,6 +6056,7 @@
                 <w:sz w:val="24"/>
                 <w:szCs w:val="24"/>
               </w:rPr>
+              <w:lastRenderedPageBreak/>
               <w:t>Pie de imagen</w:t>
             </w:r>
           </w:p>
@@ -6094,7 +6679,6 @@
                 <w:sz w:val="24"/>
                 <w:szCs w:val="24"/>
               </w:rPr>
-              <w:lastRenderedPageBreak/>
               <w:t>Descripción</w:t>
             </w:r>
           </w:p>
@@ -6783,6 +7367,7 @@
                 <w:sz w:val="24"/>
                 <w:szCs w:val="24"/>
               </w:rPr>
+              <w:lastRenderedPageBreak/>
               <w:t>Código Shutterstock (o URL o la ruta en AulaPlaneta)</w:t>
             </w:r>
           </w:p>
@@ -6829,7 +7414,7 @@
             </w:pPr>
             <w:r>
               <w:rPr>
-                <w:lang w:val="es-CO" w:eastAsia="es-CO"/>
+                <w:lang w:eastAsia="es-CO"/>
               </w:rPr>
               <w:drawing>
                 <wp:inline distT="0" distB="0" distL="0" distR="0" wp14:anchorId="3E796EEB" wp14:editId="3BF0844B">
@@ -7458,7 +8043,6 @@
           <w:sz w:val="24"/>
           <w:szCs w:val="24"/>
         </w:rPr>
-        <w:lastRenderedPageBreak/>
         <w:t>Aquileo Parra</w:t>
       </w:r>
       <w:r>
@@ -7794,7 +8378,7 @@
             </w:pPr>
             <w:r>
               <w:rPr>
-                <w:lang w:val="es-CO" w:eastAsia="es-CO"/>
+                <w:lang w:eastAsia="es-CO"/>
               </w:rPr>
               <w:drawing>
                 <wp:inline distT="0" distB="0" distL="0" distR="0" wp14:anchorId="53BE77B8" wp14:editId="4D5F8C3F">
@@ -7890,6 +8474,7 @@
                 <w:sz w:val="24"/>
                 <w:szCs w:val="24"/>
               </w:rPr>
+              <w:lastRenderedPageBreak/>
               <w:t>Pie de imagen</w:t>
             </w:r>
           </w:p>
@@ -8671,19 +9256,7 @@
           <w:szCs w:val="24"/>
           <w:lang w:val="es-ES" w:eastAsia="es-CO"/>
         </w:rPr>
-        <w:t xml:space="preserve"> los bajos índices de desarrollo, el Estado impulsó </w:t>
-      </w:r>
-      <w:r>
-        <w:rPr>
-          <w:rFonts w:ascii="Times New Roman" w:eastAsia="Times New Roman" w:hAnsi="Times New Roman" w:cs="Times New Roman"/>
-          <w:bCs/>
-          <w:noProof w:val="0"/>
-          <w:sz w:val="24"/>
-          <w:szCs w:val="24"/>
-          <w:lang w:val="es-ES" w:eastAsia="es-CO"/>
-        </w:rPr>
-        <w:lastRenderedPageBreak/>
-        <w:t>la construcción de los primero</w:t>
+        <w:t xml:space="preserve"> los bajos índices de desarrollo, el Estado impulsó la construcción de los primero</w:t>
       </w:r>
       <w:r>
         <w:rPr>
@@ -9143,8 +9716,9 @@
             </w:pPr>
             <w:r>
               <w:rPr>
-                <w:lang w:val="es-CO" w:eastAsia="es-CO"/>
-              </w:rPr>
+                <w:lang w:eastAsia="es-CO"/>
+              </w:rPr>
+              <w:lastRenderedPageBreak/>
               <w:drawing>
                 <wp:inline distT="0" distB="0" distL="0" distR="0" wp14:anchorId="70AD140E" wp14:editId="169E204E">
                   <wp:extent cx="990600" cy="1406652"/>
@@ -9239,6 +9813,7 @@
                 <w:sz w:val="24"/>
                 <w:szCs w:val="24"/>
               </w:rPr>
+              <w:lastRenderedPageBreak/>
               <w:t>Pie de imagen</w:t>
             </w:r>
           </w:p>
@@ -9948,7 +10523,6 @@
                 <w:sz w:val="24"/>
                 <w:szCs w:val="24"/>
               </w:rPr>
-              <w:lastRenderedPageBreak/>
               <w:t>1878-1888</w:t>
             </w:r>
           </w:p>
@@ -10799,6 +11373,7 @@
                 <w:sz w:val="24"/>
                 <w:szCs w:val="24"/>
               </w:rPr>
+              <w:lastRenderedPageBreak/>
               <w:t>Título</w:t>
             </w:r>
           </w:p>
@@ -11803,7 +12378,6 @@
               <w:rPr>
                 <w:lang w:eastAsia="es-CO"/>
               </w:rPr>
-              <w:lastRenderedPageBreak/>
               <w:drawing>
                 <wp:inline distT="0" distB="0" distL="0" distR="0" wp14:anchorId="45ED4487" wp14:editId="0A62A46F">
                   <wp:extent cx="1908810" cy="1812438"/>
@@ -11885,7 +12459,6 @@
                 <w:sz w:val="24"/>
                 <w:szCs w:val="24"/>
               </w:rPr>
-              <w:lastRenderedPageBreak/>
               <w:t>Pie de imagen</w:t>
             </w:r>
           </w:p>
@@ -12192,6 +12765,7 @@
           <w:szCs w:val="24"/>
           <w:lang w:val="es-ES"/>
         </w:rPr>
+        <w:lastRenderedPageBreak/>
         <w:t>lectura de textos religiosos y censuraron la lectura de periódicos y libros de ideas liberales</w:t>
       </w:r>
       <w:r>
@@ -12856,23 +13430,7 @@
                 <w:sz w:val="24"/>
                 <w:szCs w:val="24"/>
               </w:rPr>
-              <w:t>V</w:t>
-            </w:r>
-            <w:r>
-              <w:rPr>
-                <w:rFonts w:ascii="Times New Roman" w:hAnsi="Times New Roman" w:cs="Times New Roman"/>
-                <w:sz w:val="24"/>
-                <w:szCs w:val="24"/>
-              </w:rPr>
-              <w:t>E</w:t>
-            </w:r>
-            <w:r>
-              <w:rPr>
-                <w:rFonts w:ascii="Times New Roman" w:hAnsi="Times New Roman" w:cs="Times New Roman"/>
-                <w:sz w:val="24"/>
-                <w:szCs w:val="24"/>
-              </w:rPr>
-              <w:t>R</w:t>
+              <w:t>VER</w:t>
             </w:r>
             <w:r>
               <w:rPr>
@@ -12949,7 +13507,6 @@
           <w:szCs w:val="24"/>
           <w:lang w:val="es-ES"/>
         </w:rPr>
-        <w:lastRenderedPageBreak/>
         <w:t xml:space="preserve"> </w:t>
       </w:r>
       <w:r>
@@ -13804,6 +14361,7 @@
           <w:szCs w:val="24"/>
           <w:highlight w:val="yellow"/>
         </w:rPr>
+        <w:lastRenderedPageBreak/>
         <w:t>[</w:t>
       </w:r>
       <w:r>
@@ -14515,17 +15073,7 @@
           <w:sz w:val="24"/>
           <w:szCs w:val="24"/>
         </w:rPr>
-        <w:t xml:space="preserve">veían con malos ojos que el Estado se apartara de la Iglesia. Igualmente, grandes </w:t>
-      </w:r>
-      <w:r>
-        <w:rPr>
-          <w:rFonts w:ascii="Times New Roman" w:hAnsi="Times New Roman" w:cs="Times New Roman"/>
-          <w:color w:val="000000"/>
-          <w:sz w:val="24"/>
-          <w:szCs w:val="24"/>
-        </w:rPr>
-        <w:lastRenderedPageBreak/>
-        <w:t xml:space="preserve">propietarios de la </w:t>
+        <w:t xml:space="preserve">veían con malos ojos que el Estado se apartara de la Iglesia. Igualmente, grandes propietarios de la </w:t>
       </w:r>
       <w:r>
         <w:rPr>
@@ -15091,6 +15639,7 @@
                 <w:szCs w:val="24"/>
                 <w:lang w:val="es-ES"/>
               </w:rPr>
+              <w:lastRenderedPageBreak/>
               <w:t>Contenido</w:t>
             </w:r>
           </w:p>
@@ -15686,7 +16235,6 @@
           <w:sz w:val="24"/>
           <w:szCs w:val="24"/>
         </w:rPr>
-        <w:lastRenderedPageBreak/>
         <w:t xml:space="preserve">Los estados autónomos se convirtieron en </w:t>
       </w:r>
       <w:r>
@@ -16109,6 +16657,7 @@
           <w:sz w:val="24"/>
           <w:szCs w:val="24"/>
         </w:rPr>
+        <w:lastRenderedPageBreak/>
         <w:t xml:space="preserve">Se firmó el </w:t>
       </w:r>
       <w:r>
@@ -16191,23 +16740,7 @@
           <w:sz w:val="24"/>
           <w:szCs w:val="24"/>
         </w:rPr>
-        <w:t>V</w:t>
-      </w:r>
-      <w:r>
-        <w:rPr>
-          <w:rFonts w:ascii="Times New Roman" w:hAnsi="Times New Roman" w:cs="Times New Roman"/>
-          <w:sz w:val="24"/>
-          <w:szCs w:val="24"/>
-        </w:rPr>
-        <w:t>E</w:t>
-      </w:r>
-      <w:r>
-        <w:rPr>
-          <w:rFonts w:ascii="Times New Roman" w:hAnsi="Times New Roman" w:cs="Times New Roman"/>
-          <w:sz w:val="24"/>
-          <w:szCs w:val="24"/>
-        </w:rPr>
-        <w:t>R</w:t>
+        <w:t>VER</w:t>
       </w:r>
       <w:r>
         <w:rPr>
@@ -17056,7 +17589,7 @@
             </w:pPr>
             <w:r>
               <w:rPr>
-                <w:lang w:val="es-CO" w:eastAsia="es-CO"/>
+                <w:lang w:eastAsia="es-CO"/>
               </w:rPr>
               <w:drawing>
                 <wp:inline distT="0" distB="0" distL="0" distR="0" wp14:anchorId="5C7478C3" wp14:editId="4FB2E667">
@@ -17278,6 +17811,7 @@
           <w:sz w:val="24"/>
           <w:szCs w:val="24"/>
         </w:rPr>
+        <w:lastRenderedPageBreak/>
         <w:t xml:space="preserve">Una de las justificaciones de los regeneracionistas para crear una nueva Constitución (de 1886) fue que la </w:t>
       </w:r>
       <w:r>
@@ -17871,17 +18405,7 @@
           <w:sz w:val="24"/>
           <w:szCs w:val="24"/>
         </w:rPr>
-        <w:t xml:space="preserve"> que habían </w:t>
-      </w:r>
-      <w:r>
-        <w:rPr>
-          <w:rFonts w:ascii="Times New Roman" w:hAnsi="Times New Roman" w:cs="Times New Roman"/>
-          <w:color w:val="000000"/>
-          <w:sz w:val="24"/>
-          <w:szCs w:val="24"/>
-        </w:rPr>
-        <w:lastRenderedPageBreak/>
-        <w:t>tomado vuelo en países como Francia e Inglaterra</w:t>
+        <w:t xml:space="preserve"> que habían tomado vuelo en países como Francia e Inglaterra</w:t>
       </w:r>
       <w:r>
         <w:rPr>
@@ -18263,6 +18787,7 @@
           <w:sz w:val="24"/>
           <w:szCs w:val="24"/>
         </w:rPr>
+        <w:lastRenderedPageBreak/>
         <w:t xml:space="preserve">Esta </w:t>
       </w:r>
       <w:r>
@@ -18764,7 +19289,6 @@
                 <w:szCs w:val="24"/>
                 <w:lang w:eastAsia="es-CO"/>
               </w:rPr>
-              <w:lastRenderedPageBreak/>
               <w:t xml:space="preserve"> </w:t>
             </w:r>
             <w:r>
@@ -18777,7 +19301,7 @@
             </w:r>
             <w:r>
               <w:rPr>
-                <w:lang w:val="es-CO" w:eastAsia="es-CO"/>
+                <w:lang w:eastAsia="es-CO"/>
               </w:rPr>
               <w:drawing>
                 <wp:inline distT="0" distB="0" distL="0" distR="0" wp14:anchorId="7D5D06A2" wp14:editId="438B0A54">
@@ -18864,7 +19388,6 @@
                 <w:sz w:val="24"/>
                 <w:szCs w:val="24"/>
               </w:rPr>
-              <w:lastRenderedPageBreak/>
               <w:t>Pie de imagen</w:t>
             </w:r>
           </w:p>
@@ -19338,7 +19861,18 @@
           <w:sz w:val="24"/>
           <w:szCs w:val="24"/>
         </w:rPr>
-        <w:t xml:space="preserve"> Manuel Marroquín</w:t>
+        <w:t xml:space="preserve"> Manuel </w:t>
+      </w:r>
+      <w:r>
+        <w:rPr>
+          <w:rFonts w:ascii="Times New Roman" w:hAnsi="Times New Roman" w:cs="Times New Roman"/>
+          <w:b/>
+          <w:color w:val="000000"/>
+          <w:sz w:val="24"/>
+          <w:szCs w:val="24"/>
+        </w:rPr>
+        <w:lastRenderedPageBreak/>
+        <w:t>Marroquín</w:t>
       </w:r>
       <w:r>
         <w:rPr>
@@ -19955,7 +20489,6 @@
                 <w:sz w:val="24"/>
                 <w:szCs w:val="24"/>
               </w:rPr>
-              <w:lastRenderedPageBreak/>
               <w:t>Practica</w:t>
             </w:r>
             <w:r>
@@ -20211,15 +20744,6 @@
         </w:tc>
       </w:tr>
     </w:tbl>
-    <w:p>
-      <w:pPr>
-        <w:rPr>
-          <w:rFonts w:ascii="Times New Roman" w:hAnsi="Times New Roman" w:cs="Times New Roman"/>
-          <w:sz w:val="24"/>
-          <w:szCs w:val="24"/>
-        </w:rPr>
-      </w:pPr>
-    </w:p>
     <w:p>
       <w:pPr>
         <w:rPr>
@@ -20868,6 +21392,7 @@
           <w:sz w:val="24"/>
           <w:szCs w:val="24"/>
         </w:rPr>
+        <w:lastRenderedPageBreak/>
         <w:t>Defendían e</w:t>
       </w:r>
       <w:r>
@@ -21309,7 +21834,6 @@
                 <w:sz w:val="24"/>
                 <w:szCs w:val="24"/>
               </w:rPr>
-              <w:lastRenderedPageBreak/>
               <w:t>Descripción</w:t>
             </w:r>
           </w:p>
@@ -21414,7 +21938,7 @@
             </w:r>
             <w:r>
               <w:rPr>
-                <w:lang w:val="es-CO" w:eastAsia="es-CO"/>
+                <w:lang w:eastAsia="es-CO"/>
               </w:rPr>
               <w:drawing>
                 <wp:inline distT="0" distB="0" distL="0" distR="0" wp14:anchorId="7BCDDDAD" wp14:editId="5F971A1B">
@@ -21548,111 +22072,7 @@
                 <w:sz w:val="24"/>
                 <w:szCs w:val="24"/>
               </w:rPr>
-              <w:t xml:space="preserve"> que asociaban </w:t>
-            </w:r>
-            <w:r>
-              <w:rPr>
-                <w:rFonts w:ascii="Times New Roman" w:hAnsi="Times New Roman" w:cs="Times New Roman"/>
-                <w:sz w:val="24"/>
-                <w:szCs w:val="24"/>
-              </w:rPr>
-              <w:t xml:space="preserve">la </w:t>
-            </w:r>
-            <w:r>
-              <w:rPr>
-                <w:rFonts w:ascii="Times New Roman" w:hAnsi="Times New Roman" w:cs="Times New Roman"/>
-                <w:sz w:val="24"/>
-                <w:szCs w:val="24"/>
-              </w:rPr>
-              <w:t xml:space="preserve">ciudadanía con </w:t>
-            </w:r>
-            <w:r>
-              <w:rPr>
-                <w:rFonts w:ascii="Times New Roman" w:hAnsi="Times New Roman" w:cs="Times New Roman"/>
-                <w:sz w:val="24"/>
-                <w:szCs w:val="24"/>
-              </w:rPr>
-              <w:t xml:space="preserve">las </w:t>
-            </w:r>
-            <w:r>
-              <w:rPr>
-                <w:rFonts w:ascii="Times New Roman" w:hAnsi="Times New Roman" w:cs="Times New Roman"/>
-                <w:sz w:val="24"/>
-                <w:szCs w:val="24"/>
-              </w:rPr>
-              <w:t xml:space="preserve">buenas maneras. </w:t>
-            </w:r>
-            <w:r>
-              <w:rPr>
-                <w:rFonts w:ascii="Times New Roman" w:hAnsi="Times New Roman" w:cs="Times New Roman"/>
-                <w:sz w:val="24"/>
-                <w:szCs w:val="24"/>
-              </w:rPr>
-              <w:t xml:space="preserve">Estos textos enseñaban a los ciudadanos </w:t>
-            </w:r>
-            <w:r>
-              <w:rPr>
-                <w:rFonts w:ascii="Times New Roman" w:hAnsi="Times New Roman" w:cs="Times New Roman"/>
-                <w:sz w:val="24"/>
-                <w:szCs w:val="24"/>
-              </w:rPr>
-              <w:t xml:space="preserve">el buen comportamiento </w:t>
-            </w:r>
-            <w:r>
-              <w:rPr>
-                <w:rFonts w:ascii="Times New Roman" w:hAnsi="Times New Roman" w:cs="Times New Roman"/>
-                <w:sz w:val="24"/>
-                <w:szCs w:val="24"/>
-              </w:rPr>
-              <w:t xml:space="preserve">que debían tener </w:t>
-            </w:r>
-            <w:r>
-              <w:rPr>
-                <w:rFonts w:ascii="Times New Roman" w:hAnsi="Times New Roman" w:cs="Times New Roman"/>
-                <w:sz w:val="24"/>
-                <w:szCs w:val="24"/>
-              </w:rPr>
-              <w:t>en público, incluso si no tenía</w:t>
-            </w:r>
-            <w:r>
-              <w:rPr>
-                <w:rFonts w:ascii="Times New Roman" w:hAnsi="Times New Roman" w:cs="Times New Roman"/>
-                <w:sz w:val="24"/>
-                <w:szCs w:val="24"/>
-              </w:rPr>
-              <w:t>n</w:t>
-            </w:r>
-            <w:r>
-              <w:rPr>
-                <w:rFonts w:ascii="Times New Roman" w:hAnsi="Times New Roman" w:cs="Times New Roman"/>
-                <w:sz w:val="24"/>
-                <w:szCs w:val="24"/>
-              </w:rPr>
-              <w:t xml:space="preserve"> acceso a educación, </w:t>
-            </w:r>
-            <w:r>
-              <w:rPr>
-                <w:rFonts w:ascii="Times New Roman" w:hAnsi="Times New Roman" w:cs="Times New Roman"/>
-                <w:sz w:val="24"/>
-                <w:szCs w:val="24"/>
-              </w:rPr>
-              <w:t>t</w:t>
-            </w:r>
-            <w:r>
-              <w:rPr>
-                <w:rFonts w:ascii="Times New Roman" w:hAnsi="Times New Roman" w:cs="Times New Roman"/>
-                <w:sz w:val="24"/>
-                <w:szCs w:val="24"/>
-              </w:rPr>
-              <w:t>rabajo o vivienda digna.</w:t>
-            </w:r>
-            <w:r>
-              <w:rPr>
-                <w:rFonts w:ascii="Times New Roman" w:hAnsi="Times New Roman" w:cs="Times New Roman"/>
-                <w:sz w:val="24"/>
-                <w:szCs w:val="24"/>
-              </w:rPr>
-              <w:t xml:space="preserve"> Un ejemplo es </w:t>
+              <w:t xml:space="preserve"> que asociaban la ciudadanía con las buenas maneras. Estos textos enseñaban a los ciudadanos el buen comportamiento que debían tener en público, incluso si no tenían acceso a educación, trabajo o vivienda digna. Un ejemplo es </w:t>
             </w:r>
             <w:r>
               <w:rPr>
@@ -21990,6 +22410,7 @@
           <w:sz w:val="24"/>
           <w:szCs w:val="24"/>
         </w:rPr>
+        <w:lastRenderedPageBreak/>
         <w:t xml:space="preserve">Promovían las </w:t>
       </w:r>
       <w:r>
@@ -22263,16 +22684,7 @@
           <w:sz w:val="24"/>
           <w:szCs w:val="24"/>
         </w:rPr>
-        <w:t xml:space="preserve">, </w:t>
-      </w:r>
-      <w:r>
-        <w:rPr>
-          <w:rFonts w:ascii="Times New Roman" w:hAnsi="Times New Roman" w:cs="Times New Roman"/>
-          <w:color w:val="000000"/>
-          <w:sz w:val="24"/>
-          <w:szCs w:val="24"/>
-        </w:rPr>
-        <w:t xml:space="preserve">y </w:t>
+        <w:t xml:space="preserve">, y </w:t>
       </w:r>
       <w:r>
         <w:rPr>
@@ -22301,16 +22713,7 @@
           <w:sz w:val="24"/>
           <w:szCs w:val="24"/>
         </w:rPr>
-        <w:t xml:space="preserve"> de Jorge Isaacs</w:t>
-      </w:r>
-      <w:r>
-        <w:rPr>
-          <w:rFonts w:ascii="Times New Roman" w:hAnsi="Times New Roman" w:cs="Times New Roman"/>
-          <w:color w:val="000000"/>
-          <w:sz w:val="24"/>
-          <w:szCs w:val="24"/>
-        </w:rPr>
-        <w:t>;</w:t>
+        <w:t xml:space="preserve"> de Jorge Isaacs;</w:t>
       </w:r>
       <w:r>
         <w:rPr>
@@ -22708,7 +23111,6 @@
                 <w:sz w:val="24"/>
                 <w:szCs w:val="24"/>
               </w:rPr>
-              <w:lastRenderedPageBreak/>
               <w:t>Descripción</w:t>
             </w:r>
           </w:p>
@@ -23488,6 +23890,7 @@
                 <w:szCs w:val="24"/>
                 <w:lang w:eastAsia="es-CO"/>
               </w:rPr>
+              <w:lastRenderedPageBreak/>
               <w:t xml:space="preserve"> </w:t>
             </w:r>
             <w:r>
@@ -23500,7 +23903,7 @@
             </w:r>
             <w:r>
               <w:rPr>
-                <w:lang w:val="es-CO" w:eastAsia="es-CO"/>
+                <w:lang w:eastAsia="es-CO"/>
               </w:rPr>
               <w:drawing>
                 <wp:inline distT="0" distB="0" distL="0" distR="0" wp14:anchorId="7CF764C5" wp14:editId="7344CEE7">
@@ -23587,6 +23990,7 @@
                 <w:sz w:val="24"/>
                 <w:szCs w:val="24"/>
               </w:rPr>
+              <w:lastRenderedPageBreak/>
               <w:t>Pie de imagen</w:t>
             </w:r>
           </w:p>
@@ -23700,7 +24104,6 @@
           <w:sz w:val="24"/>
           <w:szCs w:val="24"/>
         </w:rPr>
-        <w:lastRenderedPageBreak/>
         <w:t>Un</w:t>
       </w:r>
       <w:r>
@@ -24417,6 +24820,7 @@
                 <w:szCs w:val="24"/>
                 <w:lang w:val="es-CO"/>
               </w:rPr>
+              <w:lastRenderedPageBreak/>
               <w:t>Profundiza. Recurso nuevo</w:t>
             </w:r>
           </w:p>
@@ -24676,15 +25080,8 @@
           <w:lang w:val="es-ES"/>
         </w:rPr>
       </w:pPr>
-    </w:p>
-    <w:p>
-      <w:pPr>
-        <w:shd w:val="clear" w:color="auto" w:fill="FFFFFF"/>
-        <w:spacing w:before="100" w:beforeAutospacing="1" w:after="100" w:afterAutospacing="1"/>
-        <w:rPr>
-          <w:lang w:val="es-ES"/>
-        </w:rPr>
-      </w:pPr>
+      <w:bookmarkStart w:id="3" w:name="_GoBack"/>
+      <w:bookmarkEnd w:id="3"/>
     </w:p>
     <w:tbl>
       <w:tblPr>
@@ -24936,7 +25333,6 @@
                 <w:sz w:val="24"/>
                 <w:szCs w:val="24"/>
               </w:rPr>
-              <w:lastRenderedPageBreak/>
               <w:t>Descripción</w:t>
             </w:r>
           </w:p>
@@ -25795,6 +26191,7 @@
                 <w:bCs/>
                 <w:color w:val="auto"/>
               </w:rPr>
+              <w:lastRenderedPageBreak/>
               <w:t>Título</w:t>
             </w:r>
           </w:p>
@@ -26223,7 +26620,6 @@
                 <w:sz w:val="24"/>
                 <w:szCs w:val="24"/>
               </w:rPr>
-              <w:lastRenderedPageBreak/>
               <w:t>Web 03</w:t>
             </w:r>
           </w:p>
@@ -26305,8 +26701,6 @@
           <w:lang w:val="es-ES"/>
         </w:rPr>
       </w:pPr>
-      <w:bookmarkStart w:id="3" w:name="_GoBack"/>
-      <w:bookmarkEnd w:id="3"/>
     </w:p>
     <w:p>
       <w:pPr>
@@ -28809,7 +29203,7 @@
 </file>
 
 <file path=customXml/itemProps1.xml><?xml version="1.0" encoding="utf-8"?>
-<ds:datastoreItem xmlns:ds="http://schemas.openxmlformats.org/officeDocument/2006/customXml" ds:itemID="{D8AE8964-AA44-42EA-9E95-96BB1597332F}">
+<ds:datastoreItem xmlns:ds="http://schemas.openxmlformats.org/officeDocument/2006/customXml" ds:itemID="{09CF7C55-EC39-43CD-AC27-2F72D2014F39}">
   <ds:schemaRefs>
     <ds:schemaRef ds:uri="http://schemas.openxmlformats.org/officeDocument/2006/bibliography"/>
   </ds:schemaRefs>

</xml_diff>